<commit_message>
Adicionando informações sobre: Versionamento Semântico
</commit_message>
<xml_diff>
--- a/PyUP.docx
+++ b/PyUP.docx
@@ -173,11 +173,34 @@
           <w:rFonts w:hint="default"/>
           <w:lang w:val="pt-BR"/>
         </w:rPr>
-        <w:t>Dando um número de versão MAJOR.MINOR.PATCH para os componentes:</w:t>
+        <w:t xml:space="preserve">Dando um número de versão </w:t>
+      </w:r>
+      <w:r>
+        <w:rPr>
+          <w:rFonts w:hint="default"/>
+          <w:b/>
+          <w:bCs/>
+          <w:i/>
+          <w:iCs/>
+          <w:lang w:val="pt-BR"/>
+        </w:rPr>
+        <w:t>MAJOR.MINOR.PATCH</w:t>
+      </w:r>
+      <w:r>
+        <w:rPr>
+          <w:rFonts w:hint="default"/>
+          <w:lang w:val="pt-BR"/>
+        </w:rPr>
+        <w:t xml:space="preserve"> para os componentes:</w:t>
       </w:r>
     </w:p>
     <w:p>
       <w:pPr>
+        <w:numPr>
+          <w:ilvl w:val="0"/>
+          <w:numId w:val="1"/>
+        </w:numPr>
+        <w:ind w:left="425" w:leftChars="0" w:hanging="425" w:firstLineChars="0"/>
         <w:rPr>
           <w:rFonts w:hint="default"/>
           <w:lang w:val="pt-BR"/>
@@ -186,13 +209,27 @@
       <w:r>
         <w:rPr>
           <w:rFonts w:hint="default"/>
-          <w:lang w:val="pt-BR"/>
-        </w:rPr>
-        <w:t>1. Versão Maior(MAJOR): Quando as mudanças incompatíveis na API,</w:t>
+          <w:b/>
+          <w:bCs/>
+          <w:lang w:val="pt-BR"/>
+        </w:rPr>
+        <w:t>Versão Maior(MAJOR)</w:t>
+      </w:r>
+      <w:r>
+        <w:rPr>
+          <w:rFonts w:hint="default"/>
+          <w:lang w:val="pt-BR"/>
+        </w:rPr>
+        <w:t>: Quando as mudanças incompatíveis na API,</w:t>
       </w:r>
     </w:p>
     <w:p>
       <w:pPr>
+        <w:numPr>
+          <w:ilvl w:val="0"/>
+          <w:numId w:val="1"/>
+        </w:numPr>
+        <w:ind w:left="425" w:leftChars="0" w:hanging="425" w:firstLineChars="0"/>
         <w:rPr>
           <w:rFonts w:hint="default"/>
           <w:lang w:val="pt-BR"/>
@@ -201,13 +238,27 @@
       <w:r>
         <w:rPr>
           <w:rFonts w:hint="default"/>
-          <w:lang w:val="pt-BR"/>
-        </w:rPr>
-        <w:t>2. Versão Menor(MINOR): Novas funcionalidades mantendo compatibilidade;</w:t>
+          <w:b/>
+          <w:bCs/>
+          <w:lang w:val="pt-BR"/>
+        </w:rPr>
+        <w:t>Versão Menor(MINOR)</w:t>
+      </w:r>
+      <w:r>
+        <w:rPr>
+          <w:rFonts w:hint="default"/>
+          <w:lang w:val="pt-BR"/>
+        </w:rPr>
+        <w:t>: Novas funcionalidades mantendo compatibilidade;</w:t>
       </w:r>
     </w:p>
     <w:p>
       <w:pPr>
+        <w:numPr>
+          <w:ilvl w:val="0"/>
+          <w:numId w:val="1"/>
+        </w:numPr>
+        <w:ind w:left="425" w:leftChars="0" w:hanging="425" w:firstLineChars="0"/>
         <w:rPr>
           <w:rFonts w:hint="default"/>
         </w:rPr>
@@ -215,9 +266,18 @@
       <w:r>
         <w:rPr>
           <w:rFonts w:hint="default"/>
-          <w:lang w:val="pt-BR"/>
-        </w:rPr>
-        <w:t>3. Versão de Correção(PATCH): Correções de falhas, porém mantém compatibilid</w:t>
+          <w:b/>
+          <w:bCs/>
+          <w:lang w:val="pt-BR"/>
+        </w:rPr>
+        <w:t>Versão de Correção(PATCH)</w:t>
+      </w:r>
+      <w:r>
+        <w:rPr>
+          <w:rFonts w:hint="default"/>
+          <w:lang w:val="pt-BR"/>
+        </w:rPr>
+        <w:t>: Correções de fal</w:t>
       </w:r>
       <w:bookmarkStart w:id="0" w:name="_GoBack"/>
       <w:bookmarkEnd w:id="0"/>
@@ -226,7 +286,7 @@
           <w:rFonts w:hint="default"/>
           <w:lang w:val="pt-BR"/>
         </w:rPr>
-        <w:t>ade.</w:t>
+        <w:t>has, porém mantém compatibilidade.</w:t>
       </w:r>
     </w:p>
     <w:sectPr>
@@ -237,6 +297,34 @@
     </w:sectPr>
   </w:body>
 </w:document>
+</file>
+
+<file path=word/numbering.xml><?xml version="1.0" encoding="utf-8"?>
+<w:numbering xmlns:wpc="http://schemas.microsoft.com/office/word/2010/wordprocessingCanvas" xmlns:mc="http://schemas.openxmlformats.org/markup-compatibility/2006" xmlns:o="urn:schemas-microsoft-com:office:office" xmlns:r="http://schemas.openxmlformats.org/officeDocument/2006/relationships" xmlns:m="http://schemas.openxmlformats.org/officeDocument/2006/math" xmlns:v="urn:schemas-microsoft-com:vml" xmlns:wp14="http://schemas.microsoft.com/office/word/2010/wordprocessingDrawing" xmlns:wp="http://schemas.openxmlformats.org/drawingml/2006/wordprocessingDrawing" xmlns:w10="urn:schemas-microsoft-com:office:word" xmlns:w="http://schemas.openxmlformats.org/wordprocessingml/2006/main" xmlns:w14="http://schemas.microsoft.com/office/word/2010/wordml" xmlns:wpg="http://schemas.microsoft.com/office/word/2010/wordprocessingGroup" xmlns:wpi="http://schemas.microsoft.com/office/word/2010/wordprocessingInk" xmlns:wne="http://schemas.microsoft.com/office/word/2006/wordml" xmlns:wps="http://schemas.microsoft.com/office/word/2010/wordprocessingShape" mc:Ignorable="w14 wp14">
+  <w:abstractNum w:abstractNumId="0">
+    <w:nsid w:val="240EB593"/>
+    <w:multiLevelType w:val="singleLevel"/>
+    <w:tmpl w:val="240EB593"/>
+    <w:lvl w:ilvl="0" w:tentative="0">
+      <w:start w:val="1"/>
+      <w:numFmt w:val="decimal"/>
+      <w:lvlText w:val="%1."/>
+      <w:lvlJc w:val="left"/>
+      <w:pPr>
+        <w:tabs>
+          <w:tab w:val="left" w:pos="425"/>
+        </w:tabs>
+        <w:ind w:left="425" w:leftChars="0" w:hanging="425" w:firstLineChars="0"/>
+      </w:pPr>
+      <w:rPr>
+        <w:rFonts w:hint="default"/>
+      </w:rPr>
+    </w:lvl>
+  </w:abstractNum>
+  <w:num w:numId="1">
+    <w:abstractNumId w:val="0"/>
+  </w:num>
+</w:numbering>
 </file>
 
 <file path=word/styles.xml><?xml version="1.0" encoding="utf-8"?>

</xml_diff>